<commit_message>
Update syllabus - minor
</commit_message>
<xml_diff>
--- a/content/syllabus/documents/UP494 F21 Learning Contract.docx
+++ b/content/syllabus/documents/UP494 F21 Learning Contract.docx
@@ -1,6 +1,6 @@
 
 <file path=word/document.xml><?xml version="1.0" encoding="utf-8"?>
-<w:document xmlns:wpc="http://schemas.microsoft.com/office/word/2010/wordprocessingCanvas" xmlns:cx="http://schemas.microsoft.com/office/drawing/2014/chartex" xmlns:cx1="http://schemas.microsoft.com/office/drawing/2015/9/8/chartex" xmlns:cx2="http://schemas.microsoft.com/office/drawing/2015/10/21/chartex" xmlns:cx3="http://schemas.microsoft.com/office/drawing/2016/5/9/chartex" xmlns:cx4="http://schemas.microsoft.com/office/drawing/2016/5/10/chartex" xmlns:cx5="http://schemas.microsoft.com/office/drawing/2016/5/11/chartex" xmlns:cx6="http://schemas.microsoft.com/office/drawing/2016/5/12/chartex" xmlns:cx7="http://schemas.microsoft.com/office/drawing/2016/5/13/chartex" xmlns:cx8="http://schemas.microsoft.com/office/drawing/2016/5/14/chartex" xmlns:mc="http://schemas.openxmlformats.org/markup-compatibility/2006" xmlns:aink="http://schemas.microsoft.com/office/drawing/2016/ink" xmlns:am3d="http://schemas.microsoft.com/office/drawing/2017/model3d" xmlns:o="urn:schemas-microsoft-com:office:office" xmlns:r="http://schemas.openxmlformats.org/officeDocument/2006/relationships" xmlns:m="http://schemas.openxmlformats.org/officeDocument/2006/math" xmlns:v="urn:schemas-microsoft-com:vml" xmlns:wp14="http://schemas.microsoft.com/office/word/2010/wordprocessingDrawing" xmlns:wp="http://schemas.openxmlformats.org/drawingml/2006/wordprocessingDrawing" xmlns:w10="urn:schemas-microsoft-com:office:word" xmlns:w="http://schemas.openxmlformats.org/wordprocessingml/2006/main" xmlns:w14="http://schemas.microsoft.com/office/word/2010/wordml" xmlns:w15="http://schemas.microsoft.com/office/word/2012/wordml" xmlns:w16cex="http://schemas.microsoft.com/office/word/2018/wordml/cex" xmlns:w16cid="http://schemas.microsoft.com/office/word/2016/wordml/cid" xmlns:w16="http://schemas.microsoft.com/office/word/2018/wordml" xmlns:w16se="http://schemas.microsoft.com/office/word/2015/wordml/symex" xmlns:wpg="http://schemas.microsoft.com/office/word/2010/wordprocessingGroup" xmlns:wpi="http://schemas.microsoft.com/office/word/2010/wordprocessingInk" xmlns:wne="http://schemas.microsoft.com/office/word/2006/wordml" xmlns:wps="http://schemas.microsoft.com/office/word/2010/wordprocessingShape" mc:Ignorable="w14 w15 w16se w16cid w16 w16cex wp14">
+<w:document xmlns:wpc="http://schemas.microsoft.com/office/word/2010/wordprocessingCanvas" xmlns:cx="http://schemas.microsoft.com/office/drawing/2014/chartex" xmlns:cx1="http://schemas.microsoft.com/office/drawing/2015/9/8/chartex" xmlns:cx2="http://schemas.microsoft.com/office/drawing/2015/10/21/chartex" xmlns:cx3="http://schemas.microsoft.com/office/drawing/2016/5/9/chartex" xmlns:cx4="http://schemas.microsoft.com/office/drawing/2016/5/10/chartex" xmlns:cx5="http://schemas.microsoft.com/office/drawing/2016/5/11/chartex" xmlns:cx6="http://schemas.microsoft.com/office/drawing/2016/5/12/chartex" xmlns:cx7="http://schemas.microsoft.com/office/drawing/2016/5/13/chartex" xmlns:cx8="http://schemas.microsoft.com/office/drawing/2016/5/14/chartex" xmlns:mc="http://schemas.openxmlformats.org/markup-compatibility/2006" xmlns:aink="http://schemas.microsoft.com/office/drawing/2016/ink" xmlns:am3d="http://schemas.microsoft.com/office/drawing/2017/model3d" xmlns:o="urn:schemas-microsoft-com:office:office" xmlns:r="http://schemas.openxmlformats.org/officeDocument/2006/relationships" xmlns:m="http://schemas.openxmlformats.org/officeDocument/2006/math" xmlns:v="urn:schemas-microsoft-com:vml" xmlns:wp14="http://schemas.microsoft.com/office/word/2010/wordprocessingDrawing" xmlns:wp="http://schemas.openxmlformats.org/drawingml/2006/wordprocessingDrawing" xmlns:w10="urn:schemas-microsoft-com:office:word" xmlns:w="http://schemas.openxmlformats.org/wordprocessingml/2006/main" xmlns:w14="http://schemas.microsoft.com/office/word/2010/wordml" xmlns:w15="http://schemas.microsoft.com/office/word/2012/wordml" xmlns:w16cex="http://schemas.microsoft.com/office/word/2018/wordml/cex" xmlns:w16cid="http://schemas.microsoft.com/office/word/2016/wordml/cid" xmlns:w16="http://schemas.microsoft.com/office/word/2018/wordml" xmlns:w16sdtdh="http://schemas.microsoft.com/office/word/2020/wordml/sdtdatahash" xmlns:w16se="http://schemas.microsoft.com/office/word/2015/wordml/symex" xmlns:wpg="http://schemas.microsoft.com/office/word/2010/wordprocessingGroup" xmlns:wpi="http://schemas.microsoft.com/office/word/2010/wordprocessingInk" xmlns:wne="http://schemas.microsoft.com/office/word/2006/wordml" xmlns:wps="http://schemas.microsoft.com/office/word/2010/wordprocessingShape" mc:Ignorable="w14 w15 w16se w16cid w16 w16cex w16sdtdh wp14">
   <w:body>
     <w:p>
       <w:pPr>
@@ -35,7 +35,13 @@
         <w:t>, 2021. In addition to meeting all of the baseline requirements for the course, I would like to add the following learning and engagement goals</w:t>
       </w:r>
       <w:r>
-        <w:t xml:space="preserve"> (please add as many items as you wish)</w:t>
+        <w:t xml:space="preserve"> (please add as many items</w:t>
+      </w:r>
+      <w:r>
+        <w:t xml:space="preserve"> and descriptions</w:t>
+      </w:r>
+      <w:r>
+        <w:t xml:space="preserve"> as you wish)</w:t>
       </w:r>
       <w:r>
         <w:t>:</w:t>
@@ -274,7 +280,7 @@
 </file>
 
 <file path=word/endnotes.xml><?xml version="1.0" encoding="utf-8"?>
-<w:endnotes xmlns:wpc="http://schemas.microsoft.com/office/word/2010/wordprocessingCanvas" xmlns:cx="http://schemas.microsoft.com/office/drawing/2014/chartex" xmlns:cx1="http://schemas.microsoft.com/office/drawing/2015/9/8/chartex" xmlns:cx2="http://schemas.microsoft.com/office/drawing/2015/10/21/chartex" xmlns:cx3="http://schemas.microsoft.com/office/drawing/2016/5/9/chartex" xmlns:cx4="http://schemas.microsoft.com/office/drawing/2016/5/10/chartex" xmlns:cx5="http://schemas.microsoft.com/office/drawing/2016/5/11/chartex" xmlns:cx6="http://schemas.microsoft.com/office/drawing/2016/5/12/chartex" xmlns:cx7="http://schemas.microsoft.com/office/drawing/2016/5/13/chartex" xmlns:cx8="http://schemas.microsoft.com/office/drawing/2016/5/14/chartex" xmlns:mc="http://schemas.openxmlformats.org/markup-compatibility/2006" xmlns:aink="http://schemas.microsoft.com/office/drawing/2016/ink" xmlns:am3d="http://schemas.microsoft.com/office/drawing/2017/model3d" xmlns:o="urn:schemas-microsoft-com:office:office" xmlns:r="http://schemas.openxmlformats.org/officeDocument/2006/relationships" xmlns:m="http://schemas.openxmlformats.org/officeDocument/2006/math" xmlns:v="urn:schemas-microsoft-com:vml" xmlns:wp14="http://schemas.microsoft.com/office/word/2010/wordprocessingDrawing" xmlns:wp="http://schemas.openxmlformats.org/drawingml/2006/wordprocessingDrawing" xmlns:w10="urn:schemas-microsoft-com:office:word" xmlns:w="http://schemas.openxmlformats.org/wordprocessingml/2006/main" xmlns:w14="http://schemas.microsoft.com/office/word/2010/wordml" xmlns:w15="http://schemas.microsoft.com/office/word/2012/wordml" xmlns:w16cex="http://schemas.microsoft.com/office/word/2018/wordml/cex" xmlns:w16cid="http://schemas.microsoft.com/office/word/2016/wordml/cid" xmlns:w16="http://schemas.microsoft.com/office/word/2018/wordml" xmlns:w16se="http://schemas.microsoft.com/office/word/2015/wordml/symex" xmlns:wpg="http://schemas.microsoft.com/office/word/2010/wordprocessingGroup" xmlns:wpi="http://schemas.microsoft.com/office/word/2010/wordprocessingInk" xmlns:wne="http://schemas.microsoft.com/office/word/2006/wordml" xmlns:wps="http://schemas.microsoft.com/office/word/2010/wordprocessingShape" mc:Ignorable="w14 w15 w16se w16cid w16 w16cex wp14">
+<w:endnotes xmlns:wpc="http://schemas.microsoft.com/office/word/2010/wordprocessingCanvas" xmlns:cx="http://schemas.microsoft.com/office/drawing/2014/chartex" xmlns:cx1="http://schemas.microsoft.com/office/drawing/2015/9/8/chartex" xmlns:cx2="http://schemas.microsoft.com/office/drawing/2015/10/21/chartex" xmlns:cx3="http://schemas.microsoft.com/office/drawing/2016/5/9/chartex" xmlns:cx4="http://schemas.microsoft.com/office/drawing/2016/5/10/chartex" xmlns:cx5="http://schemas.microsoft.com/office/drawing/2016/5/11/chartex" xmlns:cx6="http://schemas.microsoft.com/office/drawing/2016/5/12/chartex" xmlns:cx7="http://schemas.microsoft.com/office/drawing/2016/5/13/chartex" xmlns:cx8="http://schemas.microsoft.com/office/drawing/2016/5/14/chartex" xmlns:mc="http://schemas.openxmlformats.org/markup-compatibility/2006" xmlns:aink="http://schemas.microsoft.com/office/drawing/2016/ink" xmlns:am3d="http://schemas.microsoft.com/office/drawing/2017/model3d" xmlns:o="urn:schemas-microsoft-com:office:office" xmlns:r="http://schemas.openxmlformats.org/officeDocument/2006/relationships" xmlns:m="http://schemas.openxmlformats.org/officeDocument/2006/math" xmlns:v="urn:schemas-microsoft-com:vml" xmlns:wp14="http://schemas.microsoft.com/office/word/2010/wordprocessingDrawing" xmlns:wp="http://schemas.openxmlformats.org/drawingml/2006/wordprocessingDrawing" xmlns:w10="urn:schemas-microsoft-com:office:word" xmlns:w="http://schemas.openxmlformats.org/wordprocessingml/2006/main" xmlns:w14="http://schemas.microsoft.com/office/word/2010/wordml" xmlns:w15="http://schemas.microsoft.com/office/word/2012/wordml" xmlns:w16cex="http://schemas.microsoft.com/office/word/2018/wordml/cex" xmlns:w16cid="http://schemas.microsoft.com/office/word/2016/wordml/cid" xmlns:w16="http://schemas.microsoft.com/office/word/2018/wordml" xmlns:w16sdtdh="http://schemas.microsoft.com/office/word/2020/wordml/sdtdatahash" xmlns:w16se="http://schemas.microsoft.com/office/word/2015/wordml/symex" xmlns:wpg="http://schemas.microsoft.com/office/word/2010/wordprocessingGroup" xmlns:wpi="http://schemas.microsoft.com/office/word/2010/wordprocessingInk" xmlns:wne="http://schemas.microsoft.com/office/word/2006/wordml" xmlns:wps="http://schemas.microsoft.com/office/word/2010/wordprocessingShape" mc:Ignorable="w14 w15 w16se w16cid w16 w16cex w16sdtdh wp14">
   <w:endnote w:type="separator" w:id="-1">
     <w:p>
       <w:pPr>
@@ -299,7 +305,7 @@
 </file>
 
 <file path=word/footer1.xml><?xml version="1.0" encoding="utf-8"?>
-<w:ftr xmlns:wpc="http://schemas.microsoft.com/office/word/2010/wordprocessingCanvas" xmlns:cx="http://schemas.microsoft.com/office/drawing/2014/chartex" xmlns:cx1="http://schemas.microsoft.com/office/drawing/2015/9/8/chartex" xmlns:cx2="http://schemas.microsoft.com/office/drawing/2015/10/21/chartex" xmlns:cx3="http://schemas.microsoft.com/office/drawing/2016/5/9/chartex" xmlns:cx4="http://schemas.microsoft.com/office/drawing/2016/5/10/chartex" xmlns:cx5="http://schemas.microsoft.com/office/drawing/2016/5/11/chartex" xmlns:cx6="http://schemas.microsoft.com/office/drawing/2016/5/12/chartex" xmlns:cx7="http://schemas.microsoft.com/office/drawing/2016/5/13/chartex" xmlns:cx8="http://schemas.microsoft.com/office/drawing/2016/5/14/chartex" xmlns:mc="http://schemas.openxmlformats.org/markup-compatibility/2006" xmlns:aink="http://schemas.microsoft.com/office/drawing/2016/ink" xmlns:am3d="http://schemas.microsoft.com/office/drawing/2017/model3d" xmlns:o="urn:schemas-microsoft-com:office:office" xmlns:r="http://schemas.openxmlformats.org/officeDocument/2006/relationships" xmlns:m="http://schemas.openxmlformats.org/officeDocument/2006/math" xmlns:v="urn:schemas-microsoft-com:vml" xmlns:wp14="http://schemas.microsoft.com/office/word/2010/wordprocessingDrawing" xmlns:wp="http://schemas.openxmlformats.org/drawingml/2006/wordprocessingDrawing" xmlns:w10="urn:schemas-microsoft-com:office:word" xmlns:w="http://schemas.openxmlformats.org/wordprocessingml/2006/main" xmlns:w14="http://schemas.microsoft.com/office/word/2010/wordml" xmlns:w15="http://schemas.microsoft.com/office/word/2012/wordml" xmlns:w16cex="http://schemas.microsoft.com/office/word/2018/wordml/cex" xmlns:w16cid="http://schemas.microsoft.com/office/word/2016/wordml/cid" xmlns:w16="http://schemas.microsoft.com/office/word/2018/wordml" xmlns:w16se="http://schemas.microsoft.com/office/word/2015/wordml/symex" xmlns:wpg="http://schemas.microsoft.com/office/word/2010/wordprocessingGroup" xmlns:wpi="http://schemas.microsoft.com/office/word/2010/wordprocessingInk" xmlns:wne="http://schemas.microsoft.com/office/word/2006/wordml" xmlns:wps="http://schemas.microsoft.com/office/word/2010/wordprocessingShape" mc:Ignorable="w14 w15 w16se w16cid w16 w16cex wp14">
+<w:ftr xmlns:wpc="http://schemas.microsoft.com/office/word/2010/wordprocessingCanvas" xmlns:cx="http://schemas.microsoft.com/office/drawing/2014/chartex" xmlns:cx1="http://schemas.microsoft.com/office/drawing/2015/9/8/chartex" xmlns:cx2="http://schemas.microsoft.com/office/drawing/2015/10/21/chartex" xmlns:cx3="http://schemas.microsoft.com/office/drawing/2016/5/9/chartex" xmlns:cx4="http://schemas.microsoft.com/office/drawing/2016/5/10/chartex" xmlns:cx5="http://schemas.microsoft.com/office/drawing/2016/5/11/chartex" xmlns:cx6="http://schemas.microsoft.com/office/drawing/2016/5/12/chartex" xmlns:cx7="http://schemas.microsoft.com/office/drawing/2016/5/13/chartex" xmlns:cx8="http://schemas.microsoft.com/office/drawing/2016/5/14/chartex" xmlns:mc="http://schemas.openxmlformats.org/markup-compatibility/2006" xmlns:aink="http://schemas.microsoft.com/office/drawing/2016/ink" xmlns:am3d="http://schemas.microsoft.com/office/drawing/2017/model3d" xmlns:o="urn:schemas-microsoft-com:office:office" xmlns:r="http://schemas.openxmlformats.org/officeDocument/2006/relationships" xmlns:m="http://schemas.openxmlformats.org/officeDocument/2006/math" xmlns:v="urn:schemas-microsoft-com:vml" xmlns:wp14="http://schemas.microsoft.com/office/word/2010/wordprocessingDrawing" xmlns:wp="http://schemas.openxmlformats.org/drawingml/2006/wordprocessingDrawing" xmlns:w10="urn:schemas-microsoft-com:office:word" xmlns:w="http://schemas.openxmlformats.org/wordprocessingml/2006/main" xmlns:w14="http://schemas.microsoft.com/office/word/2010/wordml" xmlns:w15="http://schemas.microsoft.com/office/word/2012/wordml" xmlns:w16cex="http://schemas.microsoft.com/office/word/2018/wordml/cex" xmlns:w16cid="http://schemas.microsoft.com/office/word/2016/wordml/cid" xmlns:w16="http://schemas.microsoft.com/office/word/2018/wordml" xmlns:w16sdtdh="http://schemas.microsoft.com/office/word/2020/wordml/sdtdatahash" xmlns:w16se="http://schemas.microsoft.com/office/word/2015/wordml/symex" xmlns:wpg="http://schemas.microsoft.com/office/word/2010/wordprocessingGroup" xmlns:wpi="http://schemas.microsoft.com/office/word/2010/wordprocessingInk" xmlns:wne="http://schemas.microsoft.com/office/word/2006/wordml" xmlns:wps="http://schemas.microsoft.com/office/word/2010/wordprocessingShape" mc:Ignorable="w14 w15 w16se w16cid w16 w16cex w16sdtdh wp14">
   <w:p>
     <w:pPr>
       <w:pStyle w:val="Footer"/>
@@ -355,7 +361,7 @@
 </file>
 
 <file path=word/footnotes.xml><?xml version="1.0" encoding="utf-8"?>
-<w:footnotes xmlns:wpc="http://schemas.microsoft.com/office/word/2010/wordprocessingCanvas" xmlns:cx="http://schemas.microsoft.com/office/drawing/2014/chartex" xmlns:cx1="http://schemas.microsoft.com/office/drawing/2015/9/8/chartex" xmlns:cx2="http://schemas.microsoft.com/office/drawing/2015/10/21/chartex" xmlns:cx3="http://schemas.microsoft.com/office/drawing/2016/5/9/chartex" xmlns:cx4="http://schemas.microsoft.com/office/drawing/2016/5/10/chartex" xmlns:cx5="http://schemas.microsoft.com/office/drawing/2016/5/11/chartex" xmlns:cx6="http://schemas.microsoft.com/office/drawing/2016/5/12/chartex" xmlns:cx7="http://schemas.microsoft.com/office/drawing/2016/5/13/chartex" xmlns:cx8="http://schemas.microsoft.com/office/drawing/2016/5/14/chartex" xmlns:mc="http://schemas.openxmlformats.org/markup-compatibility/2006" xmlns:aink="http://schemas.microsoft.com/office/drawing/2016/ink" xmlns:am3d="http://schemas.microsoft.com/office/drawing/2017/model3d" xmlns:o="urn:schemas-microsoft-com:office:office" xmlns:r="http://schemas.openxmlformats.org/officeDocument/2006/relationships" xmlns:m="http://schemas.openxmlformats.org/officeDocument/2006/math" xmlns:v="urn:schemas-microsoft-com:vml" xmlns:wp14="http://schemas.microsoft.com/office/word/2010/wordprocessingDrawing" xmlns:wp="http://schemas.openxmlformats.org/drawingml/2006/wordprocessingDrawing" xmlns:w10="urn:schemas-microsoft-com:office:word" xmlns:w="http://schemas.openxmlformats.org/wordprocessingml/2006/main" xmlns:w14="http://schemas.microsoft.com/office/word/2010/wordml" xmlns:w15="http://schemas.microsoft.com/office/word/2012/wordml" xmlns:w16cex="http://schemas.microsoft.com/office/word/2018/wordml/cex" xmlns:w16cid="http://schemas.microsoft.com/office/word/2016/wordml/cid" xmlns:w16="http://schemas.microsoft.com/office/word/2018/wordml" xmlns:w16se="http://schemas.microsoft.com/office/word/2015/wordml/symex" xmlns:wpg="http://schemas.microsoft.com/office/word/2010/wordprocessingGroup" xmlns:wpi="http://schemas.microsoft.com/office/word/2010/wordprocessingInk" xmlns:wne="http://schemas.microsoft.com/office/word/2006/wordml" xmlns:wps="http://schemas.microsoft.com/office/word/2010/wordprocessingShape" mc:Ignorable="w14 w15 w16se w16cid w16 w16cex wp14">
+<w:footnotes xmlns:wpc="http://schemas.microsoft.com/office/word/2010/wordprocessingCanvas" xmlns:cx="http://schemas.microsoft.com/office/drawing/2014/chartex" xmlns:cx1="http://schemas.microsoft.com/office/drawing/2015/9/8/chartex" xmlns:cx2="http://schemas.microsoft.com/office/drawing/2015/10/21/chartex" xmlns:cx3="http://schemas.microsoft.com/office/drawing/2016/5/9/chartex" xmlns:cx4="http://schemas.microsoft.com/office/drawing/2016/5/10/chartex" xmlns:cx5="http://schemas.microsoft.com/office/drawing/2016/5/11/chartex" xmlns:cx6="http://schemas.microsoft.com/office/drawing/2016/5/12/chartex" xmlns:cx7="http://schemas.microsoft.com/office/drawing/2016/5/13/chartex" xmlns:cx8="http://schemas.microsoft.com/office/drawing/2016/5/14/chartex" xmlns:mc="http://schemas.openxmlformats.org/markup-compatibility/2006" xmlns:aink="http://schemas.microsoft.com/office/drawing/2016/ink" xmlns:am3d="http://schemas.microsoft.com/office/drawing/2017/model3d" xmlns:o="urn:schemas-microsoft-com:office:office" xmlns:r="http://schemas.openxmlformats.org/officeDocument/2006/relationships" xmlns:m="http://schemas.openxmlformats.org/officeDocument/2006/math" xmlns:v="urn:schemas-microsoft-com:vml" xmlns:wp14="http://schemas.microsoft.com/office/word/2010/wordprocessingDrawing" xmlns:wp="http://schemas.openxmlformats.org/drawingml/2006/wordprocessingDrawing" xmlns:w10="urn:schemas-microsoft-com:office:word" xmlns:w="http://schemas.openxmlformats.org/wordprocessingml/2006/main" xmlns:w14="http://schemas.microsoft.com/office/word/2010/wordml" xmlns:w15="http://schemas.microsoft.com/office/word/2012/wordml" xmlns:w16cex="http://schemas.microsoft.com/office/word/2018/wordml/cex" xmlns:w16cid="http://schemas.microsoft.com/office/word/2016/wordml/cid" xmlns:w16="http://schemas.microsoft.com/office/word/2018/wordml" xmlns:w16sdtdh="http://schemas.microsoft.com/office/word/2020/wordml/sdtdatahash" xmlns:w16se="http://schemas.microsoft.com/office/word/2015/wordml/symex" xmlns:wpg="http://schemas.microsoft.com/office/word/2010/wordprocessingGroup" xmlns:wpi="http://schemas.microsoft.com/office/word/2010/wordprocessingInk" xmlns:wne="http://schemas.microsoft.com/office/word/2006/wordml" xmlns:wps="http://schemas.microsoft.com/office/word/2010/wordprocessingShape" mc:Ignorable="w14 w15 w16se w16cid w16 w16cex w16sdtdh wp14">
   <w:footnote w:type="separator" w:id="-1">
     <w:p>
       <w:pPr>
@@ -380,7 +386,7 @@
 </file>
 
 <file path=word/header1.xml><?xml version="1.0" encoding="utf-8"?>
-<w:hdr xmlns:wpc="http://schemas.microsoft.com/office/word/2010/wordprocessingCanvas" xmlns:cx="http://schemas.microsoft.com/office/drawing/2014/chartex" xmlns:cx1="http://schemas.microsoft.com/office/drawing/2015/9/8/chartex" xmlns:cx2="http://schemas.microsoft.com/office/drawing/2015/10/21/chartex" xmlns:cx3="http://schemas.microsoft.com/office/drawing/2016/5/9/chartex" xmlns:cx4="http://schemas.microsoft.com/office/drawing/2016/5/10/chartex" xmlns:cx5="http://schemas.microsoft.com/office/drawing/2016/5/11/chartex" xmlns:cx6="http://schemas.microsoft.com/office/drawing/2016/5/12/chartex" xmlns:cx7="http://schemas.microsoft.com/office/drawing/2016/5/13/chartex" xmlns:cx8="http://schemas.microsoft.com/office/drawing/2016/5/14/chartex" xmlns:mc="http://schemas.openxmlformats.org/markup-compatibility/2006" xmlns:aink="http://schemas.microsoft.com/office/drawing/2016/ink" xmlns:am3d="http://schemas.microsoft.com/office/drawing/2017/model3d" xmlns:o="urn:schemas-microsoft-com:office:office" xmlns:r="http://schemas.openxmlformats.org/officeDocument/2006/relationships" xmlns:m="http://schemas.openxmlformats.org/officeDocument/2006/math" xmlns:v="urn:schemas-microsoft-com:vml" xmlns:wp14="http://schemas.microsoft.com/office/word/2010/wordprocessingDrawing" xmlns:wp="http://schemas.openxmlformats.org/drawingml/2006/wordprocessingDrawing" xmlns:w10="urn:schemas-microsoft-com:office:word" xmlns:w="http://schemas.openxmlformats.org/wordprocessingml/2006/main" xmlns:w14="http://schemas.microsoft.com/office/word/2010/wordml" xmlns:w15="http://schemas.microsoft.com/office/word/2012/wordml" xmlns:w16cex="http://schemas.microsoft.com/office/word/2018/wordml/cex" xmlns:w16cid="http://schemas.microsoft.com/office/word/2016/wordml/cid" xmlns:w16="http://schemas.microsoft.com/office/word/2018/wordml" xmlns:w16se="http://schemas.microsoft.com/office/word/2015/wordml/symex" xmlns:wpg="http://schemas.microsoft.com/office/word/2010/wordprocessingGroup" xmlns:wpi="http://schemas.microsoft.com/office/word/2010/wordprocessingInk" xmlns:wne="http://schemas.microsoft.com/office/word/2006/wordml" xmlns:wps="http://schemas.microsoft.com/office/word/2010/wordprocessingShape" mc:Ignorable="w14 w15 w16se w16cid w16 w16cex wp14">
+<w:hdr xmlns:wpc="http://schemas.microsoft.com/office/word/2010/wordprocessingCanvas" xmlns:cx="http://schemas.microsoft.com/office/drawing/2014/chartex" xmlns:cx1="http://schemas.microsoft.com/office/drawing/2015/9/8/chartex" xmlns:cx2="http://schemas.microsoft.com/office/drawing/2015/10/21/chartex" xmlns:cx3="http://schemas.microsoft.com/office/drawing/2016/5/9/chartex" xmlns:cx4="http://schemas.microsoft.com/office/drawing/2016/5/10/chartex" xmlns:cx5="http://schemas.microsoft.com/office/drawing/2016/5/11/chartex" xmlns:cx6="http://schemas.microsoft.com/office/drawing/2016/5/12/chartex" xmlns:cx7="http://schemas.microsoft.com/office/drawing/2016/5/13/chartex" xmlns:cx8="http://schemas.microsoft.com/office/drawing/2016/5/14/chartex" xmlns:mc="http://schemas.openxmlformats.org/markup-compatibility/2006" xmlns:aink="http://schemas.microsoft.com/office/drawing/2016/ink" xmlns:am3d="http://schemas.microsoft.com/office/drawing/2017/model3d" xmlns:o="urn:schemas-microsoft-com:office:office" xmlns:r="http://schemas.openxmlformats.org/officeDocument/2006/relationships" xmlns:m="http://schemas.openxmlformats.org/officeDocument/2006/math" xmlns:v="urn:schemas-microsoft-com:vml" xmlns:wp14="http://schemas.microsoft.com/office/word/2010/wordprocessingDrawing" xmlns:wp="http://schemas.openxmlformats.org/drawingml/2006/wordprocessingDrawing" xmlns:w10="urn:schemas-microsoft-com:office:word" xmlns:w="http://schemas.openxmlformats.org/wordprocessingml/2006/main" xmlns:w14="http://schemas.microsoft.com/office/word/2010/wordml" xmlns:w15="http://schemas.microsoft.com/office/word/2012/wordml" xmlns:w16cex="http://schemas.microsoft.com/office/word/2018/wordml/cex" xmlns:w16cid="http://schemas.microsoft.com/office/word/2016/wordml/cid" xmlns:w16="http://schemas.microsoft.com/office/word/2018/wordml" xmlns:w16sdtdh="http://schemas.microsoft.com/office/word/2020/wordml/sdtdatahash" xmlns:w16se="http://schemas.microsoft.com/office/word/2015/wordml/symex" xmlns:wpg="http://schemas.microsoft.com/office/word/2010/wordprocessingGroup" xmlns:wpi="http://schemas.microsoft.com/office/word/2010/wordprocessingInk" xmlns:wne="http://schemas.microsoft.com/office/word/2006/wordml" xmlns:wps="http://schemas.microsoft.com/office/word/2010/wordprocessingShape" mc:Ignorable="w14 w15 w16se w16cid w16 w16cex w16sdtdh wp14">
   <w:p>
     <w:pPr>
       <w:pStyle w:val="Header"/>
@@ -528,16 +534,13 @@
       <w:t xml:space="preserve"> (</w:t>
     </w:r>
     <w:r>
-      <w:t>7</w:t>
+      <w:t>8</w:t>
     </w:r>
     <w:r>
       <w:t>.</w:t>
     </w:r>
     <w:r>
-      <w:t>1</w:t>
-    </w:r>
-    <w:r>
-      <w:t>2</w:t>
+      <w:t>4</w:t>
     </w:r>
     <w:r>
       <w:t>.20</w:t>
@@ -579,7 +582,7 @@
 </file>
 
 <file path=word/numbering.xml><?xml version="1.0" encoding="utf-8"?>
-<w:numbering xmlns:wpc="http://schemas.microsoft.com/office/word/2010/wordprocessingCanvas" xmlns:cx="http://schemas.microsoft.com/office/drawing/2014/chartex" xmlns:cx1="http://schemas.microsoft.com/office/drawing/2015/9/8/chartex" xmlns:cx2="http://schemas.microsoft.com/office/drawing/2015/10/21/chartex" xmlns:cx3="http://schemas.microsoft.com/office/drawing/2016/5/9/chartex" xmlns:cx4="http://schemas.microsoft.com/office/drawing/2016/5/10/chartex" xmlns:cx5="http://schemas.microsoft.com/office/drawing/2016/5/11/chartex" xmlns:cx6="http://schemas.microsoft.com/office/drawing/2016/5/12/chartex" xmlns:cx7="http://schemas.microsoft.com/office/drawing/2016/5/13/chartex" xmlns:cx8="http://schemas.microsoft.com/office/drawing/2016/5/14/chartex" xmlns:mc="http://schemas.openxmlformats.org/markup-compatibility/2006" xmlns:aink="http://schemas.microsoft.com/office/drawing/2016/ink" xmlns:am3d="http://schemas.microsoft.com/office/drawing/2017/model3d" xmlns:o="urn:schemas-microsoft-com:office:office" xmlns:r="http://schemas.openxmlformats.org/officeDocument/2006/relationships" xmlns:m="http://schemas.openxmlformats.org/officeDocument/2006/math" xmlns:v="urn:schemas-microsoft-com:vml" xmlns:wp14="http://schemas.microsoft.com/office/word/2010/wordprocessingDrawing" xmlns:wp="http://schemas.openxmlformats.org/drawingml/2006/wordprocessingDrawing" xmlns:w10="urn:schemas-microsoft-com:office:word" xmlns:w="http://schemas.openxmlformats.org/wordprocessingml/2006/main" xmlns:w14="http://schemas.microsoft.com/office/word/2010/wordml" xmlns:w15="http://schemas.microsoft.com/office/word/2012/wordml" xmlns:w16cex="http://schemas.microsoft.com/office/word/2018/wordml/cex" xmlns:w16cid="http://schemas.microsoft.com/office/word/2016/wordml/cid" xmlns:w16="http://schemas.microsoft.com/office/word/2018/wordml" xmlns:w16se="http://schemas.microsoft.com/office/word/2015/wordml/symex" xmlns:wpg="http://schemas.microsoft.com/office/word/2010/wordprocessingGroup" xmlns:wpi="http://schemas.microsoft.com/office/word/2010/wordprocessingInk" xmlns:wne="http://schemas.microsoft.com/office/word/2006/wordml" xmlns:wps="http://schemas.microsoft.com/office/word/2010/wordprocessingShape" mc:Ignorable="w14 w15 w16se w16cid w16 w16cex wp14">
+<w:numbering xmlns:wpc="http://schemas.microsoft.com/office/word/2010/wordprocessingCanvas" xmlns:cx="http://schemas.microsoft.com/office/drawing/2014/chartex" xmlns:cx1="http://schemas.microsoft.com/office/drawing/2015/9/8/chartex" xmlns:cx2="http://schemas.microsoft.com/office/drawing/2015/10/21/chartex" xmlns:cx3="http://schemas.microsoft.com/office/drawing/2016/5/9/chartex" xmlns:cx4="http://schemas.microsoft.com/office/drawing/2016/5/10/chartex" xmlns:cx5="http://schemas.microsoft.com/office/drawing/2016/5/11/chartex" xmlns:cx6="http://schemas.microsoft.com/office/drawing/2016/5/12/chartex" xmlns:cx7="http://schemas.microsoft.com/office/drawing/2016/5/13/chartex" xmlns:cx8="http://schemas.microsoft.com/office/drawing/2016/5/14/chartex" xmlns:mc="http://schemas.openxmlformats.org/markup-compatibility/2006" xmlns:aink="http://schemas.microsoft.com/office/drawing/2016/ink" xmlns:am3d="http://schemas.microsoft.com/office/drawing/2017/model3d" xmlns:o="urn:schemas-microsoft-com:office:office" xmlns:r="http://schemas.openxmlformats.org/officeDocument/2006/relationships" xmlns:m="http://schemas.openxmlformats.org/officeDocument/2006/math" xmlns:v="urn:schemas-microsoft-com:vml" xmlns:wp14="http://schemas.microsoft.com/office/word/2010/wordprocessingDrawing" xmlns:wp="http://schemas.openxmlformats.org/drawingml/2006/wordprocessingDrawing" xmlns:w10="urn:schemas-microsoft-com:office:word" xmlns:w="http://schemas.openxmlformats.org/wordprocessingml/2006/main" xmlns:w14="http://schemas.microsoft.com/office/word/2010/wordml" xmlns:w15="http://schemas.microsoft.com/office/word/2012/wordml" xmlns:w16cex="http://schemas.microsoft.com/office/word/2018/wordml/cex" xmlns:w16cid="http://schemas.microsoft.com/office/word/2016/wordml/cid" xmlns:w16="http://schemas.microsoft.com/office/word/2018/wordml" xmlns:w16sdtdh="http://schemas.microsoft.com/office/word/2020/wordml/sdtdatahash" xmlns:w16se="http://schemas.microsoft.com/office/word/2015/wordml/symex" xmlns:wpg="http://schemas.microsoft.com/office/word/2010/wordprocessingGroup" xmlns:wpi="http://schemas.microsoft.com/office/word/2010/wordprocessingInk" xmlns:wne="http://schemas.microsoft.com/office/word/2006/wordml" xmlns:wps="http://schemas.microsoft.com/office/word/2010/wordprocessingShape" mc:Ignorable="w14 w15 w16se w16cid w16 w16cex w16sdtdh wp14">
   <w:abstractNum w:abstractNumId="0" w15:restartNumberingAfterBreak="0">
     <w:nsid w:val="135D09EA"/>
     <w:multiLevelType w:val="hybridMultilevel"/>
@@ -1389,7 +1392,7 @@
 </file>
 
 <file path=word/styles.xml><?xml version="1.0" encoding="utf-8"?>
-<w:styles xmlns:mc="http://schemas.openxmlformats.org/markup-compatibility/2006" xmlns:r="http://schemas.openxmlformats.org/officeDocument/2006/relationships" xmlns:w="http://schemas.openxmlformats.org/wordprocessingml/2006/main" xmlns:w14="http://schemas.microsoft.com/office/word/2010/wordml" xmlns:w15="http://schemas.microsoft.com/office/word/2012/wordml" xmlns:w16cex="http://schemas.microsoft.com/office/word/2018/wordml/cex" xmlns:w16cid="http://schemas.microsoft.com/office/word/2016/wordml/cid" xmlns:w16="http://schemas.microsoft.com/office/word/2018/wordml" xmlns:w16se="http://schemas.microsoft.com/office/word/2015/wordml/symex" mc:Ignorable="w14 w15 w16se w16cid w16 w16cex">
+<w:styles xmlns:mc="http://schemas.openxmlformats.org/markup-compatibility/2006" xmlns:r="http://schemas.openxmlformats.org/officeDocument/2006/relationships" xmlns:w="http://schemas.openxmlformats.org/wordprocessingml/2006/main" xmlns:w14="http://schemas.microsoft.com/office/word/2010/wordml" xmlns:w15="http://schemas.microsoft.com/office/word/2012/wordml" xmlns:w16cex="http://schemas.microsoft.com/office/word/2018/wordml/cex" xmlns:w16cid="http://schemas.microsoft.com/office/word/2016/wordml/cid" xmlns:w16="http://schemas.microsoft.com/office/word/2018/wordml" xmlns:w16sdtdh="http://schemas.microsoft.com/office/word/2020/wordml/sdtdatahash" xmlns:w16se="http://schemas.microsoft.com/office/word/2015/wordml/symex" mc:Ignorable="w14 w15 w16se w16cid w16 w16cex w16sdtdh">
   <w:docDefaults>
     <w:rPrDefault>
       <w:rPr>

</xml_diff>

<commit_message>
Update syllabus and assignments
</commit_message>
<xml_diff>
--- a/content/syllabus/documents/UP494 F21 Learning Contract.docx
+++ b/content/syllabus/documents/UP494 F21 Learning Contract.docx
@@ -32,7 +32,13 @@
         <w:t>October 29</w:t>
       </w:r>
       <w:r>
-        <w:t>, 2021. In addition to meeting all of the baseline requirements for the course, I would like to add the following learning and engagement goals</w:t>
+        <w:t xml:space="preserve">, 2021. In addition to meeting </w:t>
+      </w:r>
+      <w:r>
+        <w:t>the following</w:t>
+      </w:r>
+      <w:r>
+        <w:t xml:space="preserve"> baseline requirements for the course, I would like to add the following learning and engagement goals</w:t>
       </w:r>
       <w:r>
         <w:t xml:space="preserve"> (please add as many items</w:t>
@@ -45,6 +51,83 @@
       </w:r>
       <w:r>
         <w:t>:</w:t>
+      </w:r>
+    </w:p>
+    <w:p>
+      <w:r>
+        <w:t>Baseline Items</w:t>
+      </w:r>
+    </w:p>
+    <w:p>
+      <w:pPr>
+        <w:pStyle w:val="ListParagraph"/>
+        <w:numPr>
+          <w:ilvl w:val="0"/>
+          <w:numId w:val="9"/>
+        </w:numPr>
+      </w:pPr>
+      <w:r>
+        <w:t>Grading Contract</w:t>
+      </w:r>
+    </w:p>
+    <w:p>
+      <w:pPr>
+        <w:pStyle w:val="ListParagraph"/>
+        <w:numPr>
+          <w:ilvl w:val="0"/>
+          <w:numId w:val="9"/>
+        </w:numPr>
+      </w:pPr>
+      <w:r>
+        <w:t>Place Selection Memorandum</w:t>
+      </w:r>
+    </w:p>
+    <w:p>
+      <w:pPr>
+        <w:pStyle w:val="ListParagraph"/>
+        <w:numPr>
+          <w:ilvl w:val="0"/>
+          <w:numId w:val="9"/>
+        </w:numPr>
+      </w:pPr>
+      <w:r>
+        <w:t>Place Background Memorandum</w:t>
+      </w:r>
+    </w:p>
+    <w:p>
+      <w:pPr>
+        <w:pStyle w:val="ListParagraph"/>
+        <w:numPr>
+          <w:ilvl w:val="0"/>
+          <w:numId w:val="9"/>
+        </w:numPr>
+      </w:pPr>
+      <w:r>
+        <w:t>Population Memorandum</w:t>
+      </w:r>
+    </w:p>
+    <w:p>
+      <w:pPr>
+        <w:pStyle w:val="ListParagraph"/>
+        <w:numPr>
+          <w:ilvl w:val="0"/>
+          <w:numId w:val="9"/>
+        </w:numPr>
+      </w:pPr>
+      <w:r>
+        <w:t>Policy Analysis Memorandum</w:t>
+      </w:r>
+    </w:p>
+    <w:p>
+      <w:pPr>
+        <w:pStyle w:val="ListParagraph"/>
+        <w:numPr>
+          <w:ilvl w:val="0"/>
+          <w:numId w:val="9"/>
+        </w:numPr>
+      </w:pPr>
+      <w:r>
+        <w:t>Final Analysis</w:t>
       </w:r>
     </w:p>
     <w:p>
@@ -85,7 +168,10 @@
         </w:numPr>
       </w:pPr>
       <w:r>
-        <w:t xml:space="preserve">Reconciliation Period: </w:t>
+        <w:t>Submission Date</w:t>
+      </w:r>
+      <w:r>
+        <w:t xml:space="preserve">: </w:t>
       </w:r>
     </w:p>
     <w:p>
@@ -126,7 +212,10 @@
         </w:numPr>
       </w:pPr>
       <w:r>
-        <w:t xml:space="preserve">Reconciliation Period: </w:t>
+        <w:t>Submission Date</w:t>
+      </w:r>
+      <w:r>
+        <w:t xml:space="preserve">: </w:t>
       </w:r>
     </w:p>
     <w:p>
@@ -167,7 +256,10 @@
         </w:numPr>
       </w:pPr>
       <w:r>
-        <w:t xml:space="preserve">Reconciliation Period: </w:t>
+        <w:t>Submission Date</w:t>
+      </w:r>
+      <w:r>
+        <w:t xml:space="preserve">: </w:t>
       </w:r>
     </w:p>
     <w:p>
@@ -205,6 +297,12 @@
       </w:r>
       <w:r>
         <w:t>that contextualize these goals within your academic and professional goals.</w:t>
+      </w:r>
+    </w:p>
+    <w:p>
+      <w:r>
+        <w:lastRenderedPageBreak/>
+        <w:t xml:space="preserve">Grade Rationale: If you are contracting for items outside of the baseline grade in this class, please justify your rationale for the grade you are contracting for. What should your instructors look for as evidence that you have met your contract goals in the work you submit?  </w:t>
       </w:r>
     </w:p>
     <w:p>
@@ -540,7 +638,7 @@
       <w:t>.</w:t>
     </w:r>
     <w:r>
-      <w:t>4</w:t>
+      <w:t>12</w:t>
     </w:r>
     <w:r>
       <w:t>.20</w:t>
@@ -584,6 +682,119 @@
 <file path=word/numbering.xml><?xml version="1.0" encoding="utf-8"?>
 <w:numbering xmlns:wpc="http://schemas.microsoft.com/office/word/2010/wordprocessingCanvas" xmlns:cx="http://schemas.microsoft.com/office/drawing/2014/chartex" xmlns:cx1="http://schemas.microsoft.com/office/drawing/2015/9/8/chartex" xmlns:cx2="http://schemas.microsoft.com/office/drawing/2015/10/21/chartex" xmlns:cx3="http://schemas.microsoft.com/office/drawing/2016/5/9/chartex" xmlns:cx4="http://schemas.microsoft.com/office/drawing/2016/5/10/chartex" xmlns:cx5="http://schemas.microsoft.com/office/drawing/2016/5/11/chartex" xmlns:cx6="http://schemas.microsoft.com/office/drawing/2016/5/12/chartex" xmlns:cx7="http://schemas.microsoft.com/office/drawing/2016/5/13/chartex" xmlns:cx8="http://schemas.microsoft.com/office/drawing/2016/5/14/chartex" xmlns:mc="http://schemas.openxmlformats.org/markup-compatibility/2006" xmlns:aink="http://schemas.microsoft.com/office/drawing/2016/ink" xmlns:am3d="http://schemas.microsoft.com/office/drawing/2017/model3d" xmlns:o="urn:schemas-microsoft-com:office:office" xmlns:r="http://schemas.openxmlformats.org/officeDocument/2006/relationships" xmlns:m="http://schemas.openxmlformats.org/officeDocument/2006/math" xmlns:v="urn:schemas-microsoft-com:vml" xmlns:wp14="http://schemas.microsoft.com/office/word/2010/wordprocessingDrawing" xmlns:wp="http://schemas.openxmlformats.org/drawingml/2006/wordprocessingDrawing" xmlns:w10="urn:schemas-microsoft-com:office:word" xmlns:w="http://schemas.openxmlformats.org/wordprocessingml/2006/main" xmlns:w14="http://schemas.microsoft.com/office/word/2010/wordml" xmlns:w15="http://schemas.microsoft.com/office/word/2012/wordml" xmlns:w16cex="http://schemas.microsoft.com/office/word/2018/wordml/cex" xmlns:w16cid="http://schemas.microsoft.com/office/word/2016/wordml/cid" xmlns:w16="http://schemas.microsoft.com/office/word/2018/wordml" xmlns:w16sdtdh="http://schemas.microsoft.com/office/word/2020/wordml/sdtdatahash" xmlns:w16se="http://schemas.microsoft.com/office/word/2015/wordml/symex" xmlns:wpg="http://schemas.microsoft.com/office/word/2010/wordprocessingGroup" xmlns:wpi="http://schemas.microsoft.com/office/word/2010/wordprocessingInk" xmlns:wne="http://schemas.microsoft.com/office/word/2006/wordml" xmlns:wps="http://schemas.microsoft.com/office/word/2010/wordprocessingShape" mc:Ignorable="w14 w15 w16se w16cid w16 w16cex w16sdtdh wp14">
   <w:abstractNum w:abstractNumId="0" w15:restartNumberingAfterBreak="0">
+    <w:nsid w:val="013910A9"/>
+    <w:multiLevelType w:val="hybridMultilevel"/>
+    <w:tmpl w:val="CB24D98A"/>
+    <w:lvl w:ilvl="0" w:tplc="04090001">
+      <w:start w:val="1"/>
+      <w:numFmt w:val="bullet"/>
+      <w:lvlText w:val=""/>
+      <w:lvlJc w:val="left"/>
+      <w:pPr>
+        <w:ind w:left="720" w:hanging="360"/>
+      </w:pPr>
+      <w:rPr>
+        <w:rFonts w:ascii="Symbol" w:hAnsi="Symbol" w:hint="default"/>
+      </w:rPr>
+    </w:lvl>
+    <w:lvl w:ilvl="1" w:tplc="04090003" w:tentative="1">
+      <w:start w:val="1"/>
+      <w:numFmt w:val="bullet"/>
+      <w:lvlText w:val="o"/>
+      <w:lvlJc w:val="left"/>
+      <w:pPr>
+        <w:ind w:left="1440" w:hanging="360"/>
+      </w:pPr>
+      <w:rPr>
+        <w:rFonts w:ascii="Courier New" w:hAnsi="Courier New" w:cs="Courier New" w:hint="default"/>
+      </w:rPr>
+    </w:lvl>
+    <w:lvl w:ilvl="2" w:tplc="04090005" w:tentative="1">
+      <w:start w:val="1"/>
+      <w:numFmt w:val="bullet"/>
+      <w:lvlText w:val=""/>
+      <w:lvlJc w:val="left"/>
+      <w:pPr>
+        <w:ind w:left="2160" w:hanging="360"/>
+      </w:pPr>
+      <w:rPr>
+        <w:rFonts w:ascii="Wingdings" w:hAnsi="Wingdings" w:hint="default"/>
+      </w:rPr>
+    </w:lvl>
+    <w:lvl w:ilvl="3" w:tplc="04090001" w:tentative="1">
+      <w:start w:val="1"/>
+      <w:numFmt w:val="bullet"/>
+      <w:lvlText w:val=""/>
+      <w:lvlJc w:val="left"/>
+      <w:pPr>
+        <w:ind w:left="2880" w:hanging="360"/>
+      </w:pPr>
+      <w:rPr>
+        <w:rFonts w:ascii="Symbol" w:hAnsi="Symbol" w:hint="default"/>
+      </w:rPr>
+    </w:lvl>
+    <w:lvl w:ilvl="4" w:tplc="04090003" w:tentative="1">
+      <w:start w:val="1"/>
+      <w:numFmt w:val="bullet"/>
+      <w:lvlText w:val="o"/>
+      <w:lvlJc w:val="left"/>
+      <w:pPr>
+        <w:ind w:left="3600" w:hanging="360"/>
+      </w:pPr>
+      <w:rPr>
+        <w:rFonts w:ascii="Courier New" w:hAnsi="Courier New" w:cs="Courier New" w:hint="default"/>
+      </w:rPr>
+    </w:lvl>
+    <w:lvl w:ilvl="5" w:tplc="04090005" w:tentative="1">
+      <w:start w:val="1"/>
+      <w:numFmt w:val="bullet"/>
+      <w:lvlText w:val=""/>
+      <w:lvlJc w:val="left"/>
+      <w:pPr>
+        <w:ind w:left="4320" w:hanging="360"/>
+      </w:pPr>
+      <w:rPr>
+        <w:rFonts w:ascii="Wingdings" w:hAnsi="Wingdings" w:hint="default"/>
+      </w:rPr>
+    </w:lvl>
+    <w:lvl w:ilvl="6" w:tplc="04090001" w:tentative="1">
+      <w:start w:val="1"/>
+      <w:numFmt w:val="bullet"/>
+      <w:lvlText w:val=""/>
+      <w:lvlJc w:val="left"/>
+      <w:pPr>
+        <w:ind w:left="5040" w:hanging="360"/>
+      </w:pPr>
+      <w:rPr>
+        <w:rFonts w:ascii="Symbol" w:hAnsi="Symbol" w:hint="default"/>
+      </w:rPr>
+    </w:lvl>
+    <w:lvl w:ilvl="7" w:tplc="04090003" w:tentative="1">
+      <w:start w:val="1"/>
+      <w:numFmt w:val="bullet"/>
+      <w:lvlText w:val="o"/>
+      <w:lvlJc w:val="left"/>
+      <w:pPr>
+        <w:ind w:left="5760" w:hanging="360"/>
+      </w:pPr>
+      <w:rPr>
+        <w:rFonts w:ascii="Courier New" w:hAnsi="Courier New" w:cs="Courier New" w:hint="default"/>
+      </w:rPr>
+    </w:lvl>
+    <w:lvl w:ilvl="8" w:tplc="04090005" w:tentative="1">
+      <w:start w:val="1"/>
+      <w:numFmt w:val="bullet"/>
+      <w:lvlText w:val=""/>
+      <w:lvlJc w:val="left"/>
+      <w:pPr>
+        <w:ind w:left="6480" w:hanging="360"/>
+      </w:pPr>
+      <w:rPr>
+        <w:rFonts w:ascii="Wingdings" w:hAnsi="Wingdings" w:hint="default"/>
+      </w:rPr>
+    </w:lvl>
+  </w:abstractNum>
+  <w:abstractNum w:abstractNumId="1" w15:restartNumberingAfterBreak="0">
     <w:nsid w:val="135D09EA"/>
     <w:multiLevelType w:val="hybridMultilevel"/>
     <w:tmpl w:val="C0EE17EE"/>
@@ -672,7 +883,7 @@
       </w:pPr>
     </w:lvl>
   </w:abstractNum>
-  <w:abstractNum w:abstractNumId="1" w15:restartNumberingAfterBreak="0">
+  <w:abstractNum w:abstractNumId="2" w15:restartNumberingAfterBreak="0">
     <w:nsid w:val="29C10C5E"/>
     <w:multiLevelType w:val="hybridMultilevel"/>
     <w:tmpl w:val="68480BCC"/>
@@ -785,7 +996,7 @@
       </w:rPr>
     </w:lvl>
   </w:abstractNum>
-  <w:abstractNum w:abstractNumId="2" w15:restartNumberingAfterBreak="0">
+  <w:abstractNum w:abstractNumId="3" w15:restartNumberingAfterBreak="0">
     <w:nsid w:val="30956E99"/>
     <w:multiLevelType w:val="hybridMultilevel"/>
     <w:tmpl w:val="FF98239A"/>
@@ -874,7 +1085,7 @@
       </w:pPr>
     </w:lvl>
   </w:abstractNum>
-  <w:abstractNum w:abstractNumId="3" w15:restartNumberingAfterBreak="0">
+  <w:abstractNum w:abstractNumId="4" w15:restartNumberingAfterBreak="0">
     <w:nsid w:val="34F42B65"/>
     <w:multiLevelType w:val="hybridMultilevel"/>
     <w:tmpl w:val="FF68C792"/>
@@ -987,7 +1198,7 @@
       </w:rPr>
     </w:lvl>
   </w:abstractNum>
-  <w:abstractNum w:abstractNumId="4" w15:restartNumberingAfterBreak="0">
+  <w:abstractNum w:abstractNumId="5" w15:restartNumberingAfterBreak="0">
     <w:nsid w:val="3524689C"/>
     <w:multiLevelType w:val="hybridMultilevel"/>
     <w:tmpl w:val="52340B1E"/>
@@ -1076,7 +1287,7 @@
       </w:pPr>
     </w:lvl>
   </w:abstractNum>
-  <w:abstractNum w:abstractNumId="5" w15:restartNumberingAfterBreak="0">
+  <w:abstractNum w:abstractNumId="6" w15:restartNumberingAfterBreak="0">
     <w:nsid w:val="643A44CD"/>
     <w:multiLevelType w:val="hybridMultilevel"/>
     <w:tmpl w:val="771A7D74"/>
@@ -1165,7 +1376,7 @@
       </w:pPr>
     </w:lvl>
   </w:abstractNum>
-  <w:abstractNum w:abstractNumId="6" w15:restartNumberingAfterBreak="0">
+  <w:abstractNum w:abstractNumId="7" w15:restartNumberingAfterBreak="0">
     <w:nsid w:val="6666285D"/>
     <w:multiLevelType w:val="hybridMultilevel"/>
     <w:tmpl w:val="7728C278"/>
@@ -1278,7 +1489,7 @@
       </w:rPr>
     </w:lvl>
   </w:abstractNum>
-  <w:abstractNum w:abstractNumId="7" w15:restartNumberingAfterBreak="0">
+  <w:abstractNum w:abstractNumId="8" w15:restartNumberingAfterBreak="0">
     <w:nsid w:val="768D62DC"/>
     <w:multiLevelType w:val="hybridMultilevel"/>
     <w:tmpl w:val="CE20589A"/>
@@ -1365,28 +1576,31 @@
     </w:lvl>
   </w:abstractNum>
   <w:num w:numId="1">
+    <w:abstractNumId w:val="3"/>
+  </w:num>
+  <w:num w:numId="2">
+    <w:abstractNumId w:val="5"/>
+  </w:num>
+  <w:num w:numId="3">
+    <w:abstractNumId w:val="1"/>
+  </w:num>
+  <w:num w:numId="4">
+    <w:abstractNumId w:val="4"/>
+  </w:num>
+  <w:num w:numId="5">
+    <w:abstractNumId w:val="6"/>
+  </w:num>
+  <w:num w:numId="6">
     <w:abstractNumId w:val="2"/>
   </w:num>
-  <w:num w:numId="2">
-    <w:abstractNumId w:val="4"/>
+  <w:num w:numId="7">
+    <w:abstractNumId w:val="8"/>
   </w:num>
-  <w:num w:numId="3">
-    <w:abstractNumId w:val="0"/>
-  </w:num>
-  <w:num w:numId="4">
-    <w:abstractNumId w:val="3"/>
-  </w:num>
-  <w:num w:numId="5">
-    <w:abstractNumId w:val="5"/>
-  </w:num>
-  <w:num w:numId="6">
-    <w:abstractNumId w:val="1"/>
-  </w:num>
-  <w:num w:numId="7">
+  <w:num w:numId="8">
     <w:abstractNumId w:val="7"/>
   </w:num>
-  <w:num w:numId="8">
-    <w:abstractNumId w:val="6"/>
+  <w:num w:numId="9">
+    <w:abstractNumId w:val="0"/>
   </w:num>
 </w:numbering>
 </file>

</xml_diff>